<commit_message>
Project list 2.0 created
</commit_message>
<xml_diff>
--- a/Elevator_Pitch.docx
+++ b/Elevator_Pitch.docx
@@ -34,7 +34,13 @@
     </w:p>
     <w:p>
       <w:r>
-        <w:t>I am a software engineering student with a passion for solving complex problems. I have experience in web development and object oriented programming. My greatest strength lies in breaking down complex ideas into simple and understandable solutions.  I am ecstatic at the prospect of transforming creative ideas into reality. My background in programming makes me a fantastic fit for roles requiring complex solutions and technical acuity. </w:t>
+        <w:t xml:space="preserve">I am a software engineering student with a passion for solving complex problems. I have experience in web development and </w:t>
+      </w:r>
+      <w:r>
+        <w:t>object-oriented</w:t>
+      </w:r>
+      <w:r>
+        <w:t xml:space="preserve"> programming. My greatest strength lies in breaking down complex ideas into simple and understandable solutions.  I am ecstatic at the prospect of transforming creative ideas into reality. My background in programming makes me a fantastic fit for roles requiring complex solutions and technical acuity. </w:t>
       </w:r>
     </w:p>
     <w:p/>
@@ -646,6 +652,7 @@
   <w:style w:type="character" w:default="1" w:styleId="DefaultParagraphFont">
     <w:name w:val="Default Paragraph Font"/>
     <w:uiPriority w:val="1"/>
+    <w:semiHidden/>
     <w:unhideWhenUsed/>
   </w:style>
   <w:style w:type="table" w:default="1" w:styleId="TableNormal">

</xml_diff>